<commit_message>
Circle Language Spec: Execution Control: Merge Loop-Relatred Jumps articles into one.
</commit_message>
<xml_diff>
--- a/1.1. Circle Language Spec/09. Execution Control/5.0.1. Loop-Related Jumps.docx
+++ b/1.1. Circle Language Spec/09. Execution Control/5.0.1. Loop-Related Jumps.docx
@@ -21,7 +21,7 @@
           <w:bottom w:w="68" w:type="dxa"/>
           <w:right w:w="57" w:type="dxa"/>
         </w:tblCellMar>
-        <w:tblLook w:val="00BF" w:firstRow="1" w:lastRow="0" w:firstColumn="1" w:lastColumn="0" w:noHBand="0" w:noVBand="0"/>
+        <w:tblLook w:val="00A0" w:firstRow="1" w:lastRow="0" w:firstColumn="1" w:lastColumn="0" w:noHBand="0" w:noVBand="0"/>
       </w:tblPr>
       <w:tblGrid>
         <w:gridCol w:w="8630"/>
@@ -36,8 +36,6 @@
             <w:pPr>
               <w:pStyle w:val="Heading1"/>
             </w:pPr>
-            <w:bookmarkStart w:id="0" w:name="_GoBack"/>
-            <w:bookmarkEnd w:id="0"/>
             <w:r>
               <w:t>Circle Language Spec: Execution Control</w:t>
             </w:r>
@@ -51,6 +49,14 @@
       </w:pPr>
       <w:r>
         <w:t>Loop-Related Jumps</w:t>
+      </w:r>
+    </w:p>
+    <w:p>
+      <w:pPr>
+        <w:pStyle w:val="Heading3"/>
+      </w:pPr>
+      <w:r>
+        <w:t>Concept</w:t>
       </w:r>
     </w:p>
     <w:p>
@@ -161,6 +167,792 @@
         <w:t>They each will be explained in their own article.</w:t>
       </w:r>
     </w:p>
+    <w:p>
+      <w:pPr>
+        <w:pStyle w:val="Heading3"/>
+      </w:pPr>
+      <w:r>
+        <w:t>Diagram</w:t>
+      </w:r>
+    </w:p>
+    <w:p>
+      <w:r>
+        <w:t xml:space="preserve">Loops-related jumps are a form of execution control explained in the article </w:t>
+      </w:r>
+      <w:r>
+        <w:rPr>
+          <w:i/>
+        </w:rPr>
+        <w:t>Loop-Related jumps</w:t>
+      </w:r>
+      <w:r>
+        <w:t>. The articles that follow only explain their expression in a diagram.</w:t>
+      </w:r>
+    </w:p>
+    <w:p>
+      <w:pPr>
+        <w:pStyle w:val="Spacing"/>
+      </w:pPr>
+    </w:p>
+    <w:p>
+      <w:r>
+        <w:t>There are two forms of loop-related jump:</w:t>
+      </w:r>
+    </w:p>
+    <w:p>
+      <w:pPr>
+        <w:pStyle w:val="Spacing"/>
+      </w:pPr>
+      <w:r>
+        <w:t xml:space="preserve"> </w:t>
+      </w:r>
+    </w:p>
+    <w:p>
+      <w:pPr>
+        <w:ind w:left="852"/>
+        <w:rPr>
+          <w:rStyle w:val="CodeChar"/>
+        </w:rPr>
+      </w:pPr>
+      <w:r>
+        <w:t xml:space="preserve">- </w:t>
+      </w:r>
+      <w:r>
+        <w:rPr>
+          <w:rStyle w:val="CodeChar"/>
+        </w:rPr>
+        <w:t xml:space="preserve">Exit </w:t>
+      </w:r>
+      <w:smartTag w:uri="urn:schemas-microsoft-com:office:smarttags" w:element="place">
+        <w:r>
+          <w:rPr>
+            <w:rStyle w:val="CodeChar"/>
+          </w:rPr>
+          <w:t>Loop</w:t>
+        </w:r>
+      </w:smartTag>
+      <w:bookmarkStart w:id="0" w:name="_GoBack"/>
+      <w:bookmarkEnd w:id="0"/>
+    </w:p>
+    <w:p>
+      <w:pPr>
+        <w:ind w:left="852"/>
+      </w:pPr>
+      <w:r>
+        <w:t xml:space="preserve">- </w:t>
+      </w:r>
+      <w:r>
+        <w:rPr>
+          <w:rStyle w:val="CodeChar"/>
+        </w:rPr>
+        <w:t>Continue</w:t>
+      </w:r>
+    </w:p>
+    <w:p>
+      <w:pPr>
+        <w:pStyle w:val="Spacing"/>
+      </w:pPr>
+    </w:p>
+    <w:p>
+      <w:r>
+        <w:t xml:space="preserve">Each form is explained in a separate article. See the articles </w:t>
+      </w:r>
+      <w:r>
+        <w:rPr>
+          <w:i/>
+        </w:rPr>
+        <w:t xml:space="preserve">Exit </w:t>
+      </w:r>
+      <w:smartTag w:uri="urn:schemas-microsoft-com:office:smarttags" w:element="place">
+        <w:r>
+          <w:rPr>
+            <w:i/>
+          </w:rPr>
+          <w:t>Loop</w:t>
+        </w:r>
+      </w:smartTag>
+      <w:r>
+        <w:rPr>
+          <w:i/>
+        </w:rPr>
+        <w:t xml:space="preserve"> in a Diagram</w:t>
+      </w:r>
+      <w:r>
+        <w:t xml:space="preserve">, </w:t>
+      </w:r>
+      <w:r>
+        <w:rPr>
+          <w:i/>
+        </w:rPr>
+        <w:t>Continue in a Diagram.</w:t>
+      </w:r>
+    </w:p>
+    <w:p>
+      <w:pPr>
+        <w:pStyle w:val="Heading3"/>
+      </w:pPr>
+      <w:r>
+        <w:t>Continue</w:t>
+      </w:r>
+    </w:p>
+    <w:p>
+      <w:pPr>
+        <w:pStyle w:val="Heading4"/>
+      </w:pPr>
+      <w:r>
+        <w:t>Concept</w:t>
+      </w:r>
+    </w:p>
+    <w:p>
+      <w:r>
+        <w:t xml:space="preserve">The </w:t>
+      </w:r>
+      <w:r>
+        <w:rPr>
+          <w:rStyle w:val="CodeChar"/>
+        </w:rPr>
+        <w:t xml:space="preserve">Continue </w:t>
+      </w:r>
+      <w:r>
+        <w:t xml:space="preserve">statement </w:t>
+      </w:r>
+      <w:r>
+        <w:t>is a loop-related jump. It is a jump that is only performed inside a loop.</w:t>
+      </w:r>
+    </w:p>
+    <w:p>
+      <w:pPr>
+        <w:pStyle w:val="Spacing"/>
+      </w:pPr>
+    </w:p>
+    <w:p>
+      <w:r>
+        <w:rPr>
+          <w:rStyle w:val="CodeChar"/>
+        </w:rPr>
+        <w:t>Continue</w:t>
+      </w:r>
+      <w:r>
+        <w:t xml:space="preserve"> skip</w:t>
+      </w:r>
+      <w:r>
+        <w:t>s</w:t>
+      </w:r>
+      <w:r>
+        <w:t xml:space="preserve"> </w:t>
+      </w:r>
+      <w:r>
+        <w:t>the remainder of the loop procedure and immediately moves on to the next repetition of a loop.</w:t>
+      </w:r>
+    </w:p>
+    <w:p>
+      <w:pPr>
+        <w:pStyle w:val="Spacing"/>
+      </w:pPr>
+    </w:p>
+    <w:p>
+      <w:r>
+        <w:t>A loop procedure is implemented as a reference to a command, passed as an argument to an execution control command. So</w:t>
+      </w:r>
+      <w:r>
+        <w:t xml:space="preserve"> </w:t>
+      </w:r>
+      <w:r>
+        <w:rPr>
+          <w:rStyle w:val="CodeChar"/>
+        </w:rPr>
+        <w:t xml:space="preserve">Continue </w:t>
+      </w:r>
+      <w:r>
+        <w:t xml:space="preserve">means no more, than to exit the command that is looped, so it is a synonym for </w:t>
+      </w:r>
+      <w:r>
+        <w:rPr>
+          <w:rStyle w:val="CodeChar"/>
+        </w:rPr>
+        <w:t>Exit Command</w:t>
+      </w:r>
+      <w:r>
+        <w:t>, but then used inside a loop.</w:t>
+      </w:r>
+    </w:p>
+    <w:p>
+      <w:r>
+        <w:t xml:space="preserve">It will remove the command that is exited from the call stack, and immediately jumps to the command referred to by the </w:t>
+      </w:r>
+      <w:r>
+        <w:rPr>
+          <w:rStyle w:val="CodeChar"/>
+        </w:rPr>
+        <w:t>Command End</w:t>
+      </w:r>
+      <w:r>
+        <w:t>, that was passed to it.</w:t>
+      </w:r>
+    </w:p>
+    <w:p>
+      <w:pPr>
+        <w:pStyle w:val="Heading4"/>
+      </w:pPr>
+      <w:r>
+        <w:t>Diagram</w:t>
+      </w:r>
+    </w:p>
+    <w:p>
+      <w:r>
+        <w:t xml:space="preserve">The concept of </w:t>
+      </w:r>
+      <w:r>
+        <w:rPr>
+          <w:rStyle w:val="CodeChar"/>
+        </w:rPr>
+        <w:t xml:space="preserve">Continue </w:t>
+      </w:r>
+      <w:r>
+        <w:t xml:space="preserve">was already covered by the article </w:t>
+      </w:r>
+      <w:r>
+        <w:rPr>
+          <w:i/>
+        </w:rPr>
+        <w:t>Continue</w:t>
+      </w:r>
+      <w:r>
+        <w:t>. This article only explains its expression in a diagram.</w:t>
+      </w:r>
+    </w:p>
+    <w:p>
+      <w:pPr>
+        <w:pStyle w:val="Spacing"/>
+      </w:pPr>
+    </w:p>
+    <w:p>
+      <w:r>
+        <w:t xml:space="preserve">As explained in the article </w:t>
+      </w:r>
+      <w:r>
+        <w:rPr>
+          <w:i/>
+        </w:rPr>
+        <w:t>Continue</w:t>
+      </w:r>
+      <w:r>
+        <w:t xml:space="preserve">, the </w:t>
+      </w:r>
+      <w:r>
+        <w:rPr>
+          <w:rStyle w:val="CodeChar"/>
+        </w:rPr>
+        <w:t xml:space="preserve">Continue </w:t>
+      </w:r>
+      <w:r>
+        <w:t>command means no more than to exit the procedure that is looped.</w:t>
+      </w:r>
+    </w:p>
+    <w:p>
+      <w:pPr>
+        <w:pStyle w:val="Spacing"/>
+      </w:pPr>
+    </w:p>
+    <w:p>
+      <w:r>
+        <w:t>So in the expression in a diagram, you see a loop, that has the command to loop associated to it. A continue statement looks the same as to exit a command:</w:t>
+      </w:r>
+    </w:p>
+    <w:p>
+      <w:pPr>
+        <w:pStyle w:val="Spacing"/>
+      </w:pPr>
+    </w:p>
+    <w:p>
+      <w:pPr>
+        <w:ind w:left="852"/>
+      </w:pPr>
+      <w:r>
+        <w:rPr>
+          <w:noProof/>
+        </w:rPr>
+        <w:drawing>
+          <wp:inline distT="0" distB="0" distL="0" distR="0" wp14:anchorId="2A574A93" wp14:editId="71D4BC45">
+            <wp:extent cx="2042795" cy="4878705"/>
+            <wp:effectExtent l="0" t="0" r="0" b="0"/>
+            <wp:docPr id="1" name="Picture 1"/>
+            <wp:cNvGraphicFramePr>
+              <a:graphicFrameLocks xmlns:a="http://schemas.openxmlformats.org/drawingml/2006/main" noChangeAspect="1"/>
+            </wp:cNvGraphicFramePr>
+            <a:graphic xmlns:a="http://schemas.openxmlformats.org/drawingml/2006/main">
+              <a:graphicData uri="http://schemas.openxmlformats.org/drawingml/2006/picture">
+                <pic:pic xmlns:pic="http://schemas.openxmlformats.org/drawingml/2006/picture">
+                  <pic:nvPicPr>
+                    <pic:cNvPr id="0" name="Picture 1"/>
+                    <pic:cNvPicPr>
+                      <a:picLocks noChangeAspect="1" noChangeArrowheads="1"/>
+                    </pic:cNvPicPr>
+                  </pic:nvPicPr>
+                  <pic:blipFill>
+                    <a:blip r:embed="rId5">
+                      <a:extLst>
+                        <a:ext uri="{28A0092B-C50C-407E-A947-70E740481C1C}">
+                          <a14:useLocalDpi xmlns:a14="http://schemas.microsoft.com/office/drawing/2010/main" val="0"/>
+                        </a:ext>
+                      </a:extLst>
+                    </a:blip>
+                    <a:srcRect/>
+                    <a:stretch>
+                      <a:fillRect/>
+                    </a:stretch>
+                  </pic:blipFill>
+                  <pic:spPr bwMode="auto">
+                    <a:xfrm>
+                      <a:off x="0" y="0"/>
+                      <a:ext cx="2042795" cy="4878705"/>
+                    </a:xfrm>
+                    <a:prstGeom prst="rect">
+                      <a:avLst/>
+                    </a:prstGeom>
+                    <a:noFill/>
+                    <a:ln>
+                      <a:noFill/>
+                    </a:ln>
+                  </pic:spPr>
+                </pic:pic>
+              </a:graphicData>
+            </a:graphic>
+          </wp:inline>
+        </w:drawing>
+      </w:r>
+    </w:p>
+    <w:p>
+      <w:pPr>
+        <w:pStyle w:val="Heading3"/>
+      </w:pPr>
+      <w:r>
+        <w:t>Exit Loop</w:t>
+      </w:r>
+    </w:p>
+    <w:p>
+      <w:pPr>
+        <w:pStyle w:val="Heading4"/>
+      </w:pPr>
+      <w:r>
+        <w:t>Concept</w:t>
+      </w:r>
+    </w:p>
+    <w:p>
+      <w:r>
+        <w:t xml:space="preserve">The </w:t>
+      </w:r>
+      <w:r>
+        <w:rPr>
+          <w:rStyle w:val="CodeChar"/>
+        </w:rPr>
+        <w:t xml:space="preserve">Exit Loop </w:t>
+      </w:r>
+      <w:r>
+        <w:t xml:space="preserve">statement </w:t>
+      </w:r>
+      <w:r>
+        <w:t>is a loop-related jump. It is a jump that is only performed inside a loop.</w:t>
+      </w:r>
+    </w:p>
+    <w:p>
+      <w:pPr>
+        <w:pStyle w:val="Spacing"/>
+      </w:pPr>
+    </w:p>
+    <w:p>
+      <w:r>
+        <w:rPr>
+          <w:rStyle w:val="CodeChar"/>
+        </w:rPr>
+        <w:t xml:space="preserve">Exit </w:t>
+      </w:r>
+      <w:smartTag w:uri="urn:schemas-microsoft-com:office:smarttags" w:element="place">
+        <w:r>
+          <w:rPr>
+            <w:rStyle w:val="CodeChar"/>
+          </w:rPr>
+          <w:t>Loop</w:t>
+        </w:r>
+      </w:smartTag>
+      <w:r>
+        <w:rPr>
+          <w:rStyle w:val="CodeChar"/>
+        </w:rPr>
+        <w:t xml:space="preserve"> </w:t>
+      </w:r>
+      <w:proofErr w:type="spellStart"/>
+      <w:r>
+        <w:t>ommits</w:t>
+      </w:r>
+      <w:proofErr w:type="spellEnd"/>
+      <w:r>
+        <w:t xml:space="preserve"> </w:t>
+      </w:r>
+      <w:r>
+        <w:t>all repetitions, that would have followed and immediately ends the complete loop.</w:t>
+      </w:r>
+    </w:p>
+    <w:p>
+      <w:pPr>
+        <w:pStyle w:val="Spacing"/>
+      </w:pPr>
+    </w:p>
+    <w:p>
+      <w:r>
+        <w:rPr>
+          <w:rStyle w:val="CodeChar"/>
+        </w:rPr>
+        <w:t xml:space="preserve">Exit </w:t>
+      </w:r>
+      <w:smartTag w:uri="urn:schemas-microsoft-com:office:smarttags" w:element="place">
+        <w:r>
+          <w:rPr>
+            <w:rStyle w:val="CodeChar"/>
+          </w:rPr>
+          <w:t>Loop</w:t>
+        </w:r>
+      </w:smartTag>
+      <w:r>
+        <w:rPr>
+          <w:rStyle w:val="CodeChar"/>
+        </w:rPr>
+        <w:t xml:space="preserve"> </w:t>
+      </w:r>
+      <w:r>
+        <w:t xml:space="preserve">is a </w:t>
+      </w:r>
+      <w:r>
+        <w:t xml:space="preserve">jump </w:t>
+      </w:r>
+      <w:r>
+        <w:t xml:space="preserve">to the </w:t>
+      </w:r>
+      <w:r>
+        <w:rPr>
+          <w:rStyle w:val="CodeChar"/>
+        </w:rPr>
+        <w:t xml:space="preserve">Command End </w:t>
+      </w:r>
+      <w:r>
+        <w:t xml:space="preserve">of the loop command. The </w:t>
+      </w:r>
+      <w:r>
+        <w:rPr>
+          <w:rStyle w:val="CodeChar"/>
+        </w:rPr>
+        <w:t xml:space="preserve">Command End </w:t>
+      </w:r>
+      <w:r>
+        <w:t>of a command is a reference to the next command to run, so the normal order that follows after the loop continues.</w:t>
+      </w:r>
+    </w:p>
+    <w:p>
+      <w:pPr>
+        <w:pStyle w:val="Spacing"/>
+      </w:pPr>
+    </w:p>
+    <w:p>
+      <w:r>
+        <w:t xml:space="preserve">Do not confuse this with exiting the command that is </w:t>
+      </w:r>
+      <w:r>
+        <w:rPr>
+          <w:i/>
+        </w:rPr>
+        <w:t xml:space="preserve">being </w:t>
+      </w:r>
+      <w:r>
+        <w:t xml:space="preserve">looped, because that causes the next repetition of the loop to run. That action is performed with the </w:t>
+      </w:r>
+      <w:r>
+        <w:rPr>
+          <w:rStyle w:val="CodeChar"/>
+        </w:rPr>
+        <w:t xml:space="preserve">Continue </w:t>
+      </w:r>
+      <w:r>
+        <w:t xml:space="preserve">command. The </w:t>
+      </w:r>
+      <w:r>
+        <w:rPr>
+          <w:rStyle w:val="CodeChar"/>
+        </w:rPr>
+        <w:t xml:space="preserve">Exit Loop </w:t>
+      </w:r>
+      <w:r>
+        <w:t xml:space="preserve">command ends the </w:t>
+      </w:r>
+      <w:r>
+        <w:rPr>
+          <w:i/>
+        </w:rPr>
+        <w:t>whole loop</w:t>
+      </w:r>
+      <w:r>
+        <w:t>.</w:t>
+      </w:r>
+    </w:p>
+    <w:p>
+      <w:pPr>
+        <w:pStyle w:val="Spacing"/>
+      </w:pPr>
+    </w:p>
+    <w:p>
+      <w:r>
+        <w:t xml:space="preserve">The implementation of the </w:t>
+      </w:r>
+      <w:r>
+        <w:rPr>
+          <w:rStyle w:val="CodeChar"/>
+        </w:rPr>
+        <w:t xml:space="preserve">Exit Loop </w:t>
+      </w:r>
+      <w:r>
+        <w:t xml:space="preserve">command is a lot like the implementation of </w:t>
+      </w:r>
+      <w:r>
+        <w:rPr>
+          <w:rStyle w:val="CodeChar"/>
+        </w:rPr>
+        <w:t>Exit Command</w:t>
+      </w:r>
+      <w:r>
+        <w:t xml:space="preserve">, only the </w:t>
+      </w:r>
+      <w:r>
+        <w:rPr>
+          <w:rStyle w:val="CodeChar"/>
+        </w:rPr>
+        <w:t xml:space="preserve">Exit Loop </w:t>
+      </w:r>
+      <w:r>
+        <w:t xml:space="preserve">command will delete the last </w:t>
+      </w:r>
+      <w:r>
+        <w:rPr>
+          <w:i/>
+        </w:rPr>
+        <w:t xml:space="preserve">two </w:t>
+      </w:r>
+      <w:r>
+        <w:t xml:space="preserve">calls from the call stack, and immediately jumps to the command referred to by the </w:t>
+      </w:r>
+      <w:r>
+        <w:rPr>
+          <w:rStyle w:val="CodeChar"/>
+        </w:rPr>
+        <w:t>Command End</w:t>
+      </w:r>
+      <w:r>
+        <w:t>, that was passed to it.</w:t>
+      </w:r>
+    </w:p>
+    <w:p>
+      <w:pPr>
+        <w:pStyle w:val="Heading4"/>
+      </w:pPr>
+      <w:r>
+        <w:t>Diagram</w:t>
+      </w:r>
+    </w:p>
+    <w:p>
+      <w:r>
+        <w:t xml:space="preserve">The concept of </w:t>
+      </w:r>
+      <w:r>
+        <w:rPr>
+          <w:rStyle w:val="CodeChar"/>
+        </w:rPr>
+        <w:t xml:space="preserve">Exit Loop </w:t>
+      </w:r>
+      <w:r>
+        <w:t xml:space="preserve">was explained the article </w:t>
+      </w:r>
+      <w:r>
+        <w:rPr>
+          <w:i/>
+        </w:rPr>
+        <w:t>Exit Loop</w:t>
+      </w:r>
+      <w:r>
+        <w:t>. The current article only explains its expression in a diagram.</w:t>
+      </w:r>
+    </w:p>
+    <w:p>
+      <w:pPr>
+        <w:pStyle w:val="Spacing"/>
+      </w:pPr>
+    </w:p>
+    <w:p>
+      <w:r>
+        <w:t xml:space="preserve">The </w:t>
+      </w:r>
+      <w:r>
+        <w:rPr>
+          <w:rStyle w:val="CodeChar"/>
+        </w:rPr>
+        <w:t xml:space="preserve">Exit Loop </w:t>
+      </w:r>
+      <w:r>
+        <w:t xml:space="preserve">command is displayed inside the clause that is looped as a jump to the </w:t>
+      </w:r>
+      <w:r>
+        <w:rPr>
+          <w:rStyle w:val="CodeChar"/>
+        </w:rPr>
+        <w:t xml:space="preserve">Command End </w:t>
+      </w:r>
+      <w:r>
+        <w:t>of the whole loop.</w:t>
+      </w:r>
+    </w:p>
+    <w:p>
+      <w:pPr>
+        <w:pStyle w:val="Spacing"/>
+      </w:pPr>
+    </w:p>
+    <w:p>
+      <w:pPr>
+        <w:ind w:left="852"/>
+      </w:pPr>
+      <w:r>
+        <w:rPr>
+          <w:noProof/>
+        </w:rPr>
+        <w:drawing>
+          <wp:inline distT="0" distB="0" distL="0" distR="0" wp14:anchorId="6F153650" wp14:editId="1BD1993F">
+            <wp:extent cx="1776730" cy="4027805"/>
+            <wp:effectExtent l="0" t="0" r="0" b="0"/>
+            <wp:docPr id="3" name="Picture 3"/>
+            <wp:cNvGraphicFramePr>
+              <a:graphicFrameLocks xmlns:a="http://schemas.openxmlformats.org/drawingml/2006/main" noChangeAspect="1"/>
+            </wp:cNvGraphicFramePr>
+            <a:graphic xmlns:a="http://schemas.openxmlformats.org/drawingml/2006/main">
+              <a:graphicData uri="http://schemas.openxmlformats.org/drawingml/2006/picture">
+                <pic:pic xmlns:pic="http://schemas.openxmlformats.org/drawingml/2006/picture">
+                  <pic:nvPicPr>
+                    <pic:cNvPr id="0" name="Picture 1"/>
+                    <pic:cNvPicPr>
+                      <a:picLocks noChangeAspect="1" noChangeArrowheads="1"/>
+                    </pic:cNvPicPr>
+                  </pic:nvPicPr>
+                  <pic:blipFill>
+                    <a:blip r:embed="rId6">
+                      <a:extLst>
+                        <a:ext uri="{28A0092B-C50C-407E-A947-70E740481C1C}">
+                          <a14:useLocalDpi xmlns:a14="http://schemas.microsoft.com/office/drawing/2010/main" val="0"/>
+                        </a:ext>
+                      </a:extLst>
+                    </a:blip>
+                    <a:srcRect/>
+                    <a:stretch>
+                      <a:fillRect/>
+                    </a:stretch>
+                  </pic:blipFill>
+                  <pic:spPr bwMode="auto">
+                    <a:xfrm>
+                      <a:off x="0" y="0"/>
+                      <a:ext cx="1776730" cy="4027805"/>
+                    </a:xfrm>
+                    <a:prstGeom prst="rect">
+                      <a:avLst/>
+                    </a:prstGeom>
+                    <a:noFill/>
+                    <a:ln>
+                      <a:noFill/>
+                    </a:ln>
+                  </pic:spPr>
+                </pic:pic>
+              </a:graphicData>
+            </a:graphic>
+          </wp:inline>
+        </w:drawing>
+      </w:r>
+    </w:p>
+    <w:p>
+      <w:pPr>
+        <w:pStyle w:val="Spacing"/>
+      </w:pPr>
+    </w:p>
+    <w:p>
+      <w:r>
+        <w:t xml:space="preserve">The text </w:t>
+      </w:r>
+      <w:r>
+        <w:rPr>
+          <w:rStyle w:val="CodeChar"/>
+        </w:rPr>
+        <w:t xml:space="preserve">Command End </w:t>
+      </w:r>
+      <w:r>
+        <w:t>is not required in the diagram:</w:t>
+      </w:r>
+    </w:p>
+    <w:p>
+      <w:pPr>
+        <w:pStyle w:val="Spacing"/>
+      </w:pPr>
+    </w:p>
+    <w:p>
+      <w:pPr>
+        <w:ind w:left="852"/>
+      </w:pPr>
+      <w:r>
+        <w:rPr>
+          <w:noProof/>
+        </w:rPr>
+        <w:drawing>
+          <wp:inline distT="0" distB="0" distL="0" distR="0" wp14:anchorId="52F0B4DE" wp14:editId="77577E37">
+            <wp:extent cx="1684020" cy="3813810"/>
+            <wp:effectExtent l="0" t="0" r="0" b="0"/>
+            <wp:docPr id="2" name="Picture 2"/>
+            <wp:cNvGraphicFramePr>
+              <a:graphicFrameLocks xmlns:a="http://schemas.openxmlformats.org/drawingml/2006/main" noChangeAspect="1"/>
+            </wp:cNvGraphicFramePr>
+            <a:graphic xmlns:a="http://schemas.openxmlformats.org/drawingml/2006/main">
+              <a:graphicData uri="http://schemas.openxmlformats.org/drawingml/2006/picture">
+                <pic:pic xmlns:pic="http://schemas.openxmlformats.org/drawingml/2006/picture">
+                  <pic:nvPicPr>
+                    <pic:cNvPr id="0" name="Picture 2"/>
+                    <pic:cNvPicPr>
+                      <a:picLocks noChangeAspect="1" noChangeArrowheads="1"/>
+                    </pic:cNvPicPr>
+                  </pic:nvPicPr>
+                  <pic:blipFill>
+                    <a:blip r:embed="rId7">
+                      <a:extLst>
+                        <a:ext uri="{28A0092B-C50C-407E-A947-70E740481C1C}">
+                          <a14:useLocalDpi xmlns:a14="http://schemas.microsoft.com/office/drawing/2010/main" val="0"/>
+                        </a:ext>
+                      </a:extLst>
+                    </a:blip>
+                    <a:srcRect/>
+                    <a:stretch>
+                      <a:fillRect/>
+                    </a:stretch>
+                  </pic:blipFill>
+                  <pic:spPr bwMode="auto">
+                    <a:xfrm>
+                      <a:off x="0" y="0"/>
+                      <a:ext cx="1684020" cy="3813810"/>
+                    </a:xfrm>
+                    <a:prstGeom prst="rect">
+                      <a:avLst/>
+                    </a:prstGeom>
+                    <a:noFill/>
+                    <a:ln>
+                      <a:noFill/>
+                    </a:ln>
+                  </pic:spPr>
+                </pic:pic>
+              </a:graphicData>
+            </a:graphic>
+          </wp:inline>
+        </w:drawing>
+      </w:r>
+    </w:p>
+    <w:p/>
     <w:sectPr>
       <w:pgSz w:w="12240" w:h="15840"/>
       <w:pgMar w:top="1440" w:right="1800" w:bottom="1440" w:left="1800" w:header="720" w:footer="720" w:gutter="0"/>
@@ -839,16 +1631,17 @@
     <w:basedOn w:val="Normal"/>
     <w:next w:val="Normal"/>
     <w:qFormat/>
-    <w:rsid w:val="005A1878"/>
+    <w:rsid w:val="008F3D9F"/>
     <w:pPr>
       <w:keepNext/>
-      <w:spacing w:before="140" w:after="120"/>
+      <w:spacing w:before="180" w:after="120"/>
       <w:outlineLvl w:val="2"/>
     </w:pPr>
     <w:rPr>
       <w:rFonts w:cs="Arial"/>
       <w:b/>
       <w:bCs/>
+      <w:sz w:val="22"/>
     </w:rPr>
   </w:style>
   <w:style w:type="paragraph" w:styleId="Heading4">
@@ -856,23 +1649,30 @@
     <w:basedOn w:val="Normal"/>
     <w:next w:val="Normal"/>
     <w:qFormat/>
-    <w:rsid w:val="004348B0"/>
+    <w:rsid w:val="008F3D9F"/>
     <w:pPr>
       <w:keepNext/>
-      <w:spacing w:before="120" w:after="120"/>
+      <w:spacing w:before="240" w:after="120"/>
       <w:outlineLvl w:val="3"/>
     </w:pPr>
     <w:rPr>
-      <w:b/>
       <w:bCs/>
+      <w:i/>
+      <w:sz w:val="22"/>
       <w:szCs w:val="28"/>
     </w:rPr>
   </w:style>
   <w:style w:type="character" w:default="1" w:styleId="DefaultParagraphFont">
     <w:name w:val="Default Paragraph Font"/>
+    <w:uiPriority w:val="1"/>
+    <w:semiHidden/>
+    <w:unhideWhenUsed/>
   </w:style>
   <w:style w:type="table" w:default="1" w:styleId="TableNormal">
     <w:name w:val="Normal Table"/>
+    <w:uiPriority w:val="99"/>
+    <w:semiHidden/>
+    <w:unhideWhenUsed/>
     <w:tblPr>
       <w:tblInd w:w="0" w:type="dxa"/>
       <w:tblCellMar>
@@ -885,6 +1685,9 @@
   </w:style>
   <w:style w:type="numbering" w:default="1" w:styleId="NoList">
     <w:name w:val="No List"/>
+    <w:uiPriority w:val="99"/>
+    <w:semiHidden/>
+    <w:unhideWhenUsed/>
   </w:style>
   <w:style w:type="character" w:customStyle="1" w:styleId="Style6pt">
     <w:name w:val="Style 6 pt"/>

</xml_diff>